<commit_message>
unnatrual things with gams
</commit_message>
<xml_diff>
--- a/scaffold/Writing/abstract.docx
+++ b/scaffold/Writing/abstract.docx
@@ -289,19 +289,13 @@
         <w:t>, kangaroo rats have been excluded from experimental plots</w:t>
       </w:r>
       <w:r>
-        <w:t>. Partial energetic compensation from smaller granivores was observed immediately, and near-complete compensation occurred in</w:t>
-      </w:r>
-      <w:r>
-        <w:t xml:space="preserve"> the</w:t>
-      </w:r>
-      <w:r>
-        <w:t xml:space="preserve"> 19</w:t>
-      </w:r>
-      <w:r>
-        <w:t xml:space="preserve">90s </w:t>
-      </w:r>
-      <w:r>
-        <w:t xml:space="preserve">following the establishment of </w:t>
+        <w:t xml:space="preserve">. Partial energetic compensation from smaller granivores was observed immediately, and near-complete compensation occurred </w:t>
+      </w:r>
+      <w:r>
+        <w:t>beginning in 1996, with</w:t>
+      </w:r>
+      <w:r>
+        <w:t xml:space="preserve"> the establishment of </w:t>
       </w:r>
       <w:r>
         <w:t xml:space="preserve">the </w:t>
@@ -315,31 +309,13 @@
       <w:r>
         <w:t xml:space="preserve"> </w:t>
       </w:r>
-      <w:proofErr w:type="spellStart"/>
       <w:r>
         <w:rPr>
           <w:i/>
           <w:iCs/>
         </w:rPr>
-        <w:t>Chaetodipus</w:t>
-      </w:r>
-      <w:proofErr w:type="spellEnd"/>
-      <w:r>
-        <w:rPr>
-          <w:i/>
-          <w:iCs/>
-        </w:rPr>
-        <w:t xml:space="preserve"> </w:t>
-      </w:r>
-      <w:proofErr w:type="spellStart"/>
-      <w:r>
-        <w:rPr>
-          <w:i/>
-          <w:iCs/>
-        </w:rPr>
-        <w:t>baileyi</w:t>
-      </w:r>
-      <w:proofErr w:type="spellEnd"/>
+        <w:t>Chaetodipus baileyi</w:t>
+      </w:r>
       <w:r>
         <w:rPr>
           <w:i/>
@@ -381,13 +357,7 @@
         <w:t>s</w:t>
       </w:r>
       <w:r>
-        <w:t xml:space="preserve"> persisted despite major transitions in the</w:t>
-      </w:r>
-      <w:r>
-        <w:t xml:space="preserve"> habitat </w:t>
-      </w:r>
-      <w:r>
-        <w:t xml:space="preserve">and rodent </w:t>
+        <w:t xml:space="preserve"> persisted despite major transitions in the habitat and rodent </w:t>
       </w:r>
       <w:r>
         <w:t>community structure</w:t>
@@ -432,80 +402,119 @@
         <w:t xml:space="preserve"> </w:t>
       </w:r>
       <w:r>
-        <w:t xml:space="preserve">2010, </w:t>
-      </w:r>
-      <w:r>
-        <w:t>compensatory gains i</w:t>
-      </w:r>
-      <w:r>
-        <w:t xml:space="preserve">n </w:t>
-      </w:r>
-      <w:r>
-        <w:t xml:space="preserve">energy use from </w:t>
-      </w:r>
-      <w:r>
-        <w:t>small granivores</w:t>
-      </w:r>
-      <w:r>
-        <w:t xml:space="preserve"> on treatment plots relative to controls declined to near zero</w:t>
-      </w:r>
-      <w:r>
-        <w:t xml:space="preserve">, </w:t>
-      </w:r>
-      <w:r>
-        <w:t>contrasting</w:t>
-      </w:r>
-      <w:r>
-        <w:t xml:space="preserve"> to </w:t>
-      </w:r>
-      <w:r>
-        <w:t>the</w:t>
+        <w:t>2010</w:t>
+      </w:r>
+      <w:r>
+        <w:t>, t</w:t>
+      </w:r>
+      <w:r>
+        <w:t xml:space="preserve">otal energy use on </w:t>
+      </w:r>
+      <w:r>
+        <w:t>kangaroo rat</w:t>
+      </w:r>
+      <w:r>
+        <w:t xml:space="preserve"> exclosure plots declined to </w:t>
+      </w:r>
+      <w:r>
+        <w:t>~40</w:t>
+      </w:r>
+      <w:r>
+        <w:t xml:space="preserve">% </w:t>
+      </w:r>
+      <w:r>
+        <w:t xml:space="preserve">that </w:t>
+      </w:r>
+      <w:r>
+        <w:t>on</w:t>
+      </w:r>
+      <w:r>
+        <w:t xml:space="preserve"> controls, compared to 7</w:t>
+      </w:r>
+      <w:r>
+        <w:t>0</w:t>
+      </w:r>
+      <w:r>
+        <w:t>% from 1996-2010</w:t>
+      </w:r>
+      <w:r>
+        <w:t xml:space="preserve"> and 24% </w:t>
+      </w:r>
+      <w:r>
+        <w:t>before 1996</w:t>
+      </w:r>
+      <w:r>
+        <w:t>.</w:t>
       </w:r>
       <w:r>
         <w:t xml:space="preserve"> </w:t>
       </w:r>
       <w:r>
-        <w:t>partial</w:t>
-      </w:r>
-      <w:r>
-        <w:t xml:space="preserve"> </w:t>
-      </w:r>
-      <w:r>
-        <w:t>compensation</w:t>
-      </w:r>
-      <w:r>
-        <w:t xml:space="preserve"> prior to the establishment of </w:t>
+        <w:t>This coincided with</w:t>
+      </w:r>
+      <w:r>
+        <w:t xml:space="preserve"> a precipitous decline in </w:t>
       </w:r>
       <w:r>
         <w:rPr>
           <w:i/>
           <w:iCs/>
         </w:rPr>
-        <w:t xml:space="preserve">C. </w:t>
-      </w:r>
-      <w:proofErr w:type="spellStart"/>
-      <w:r>
-        <w:rPr>
-          <w:i/>
-          <w:iCs/>
-        </w:rPr>
-        <w:t>baileyi</w:t>
-      </w:r>
-      <w:proofErr w:type="spellEnd"/>
+        <w:t xml:space="preserve">C. baileyi, </w:t>
+      </w:r>
+      <w:r>
+        <w:t>a long-term increase in the proportion of energy use from small granivores</w:t>
+      </w:r>
+      <w:r>
+        <w:t xml:space="preserve"> sitewide</w:t>
+      </w:r>
+      <w:r>
+        <w:t xml:space="preserve"> – from 5% of total energy use on control plots </w:t>
+      </w:r>
+      <w:r>
+        <w:t>before</w:t>
+      </w:r>
       <w:r>
         <w:t xml:space="preserve"> </w:t>
       </w:r>
       <w:r>
-        <w:t xml:space="preserve">and the near-complete compensation </w:t>
-      </w:r>
-      <w:r>
-        <w:t>followin</w:t>
-      </w:r>
-      <w:r>
-        <w:t>g</w:t>
-      </w:r>
-      <w:r>
-        <w:t xml:space="preserve"> its arrival</w:t>
+        <w:t xml:space="preserve">1996, to 30% </w:t>
+      </w:r>
+      <w:r>
+        <w:t>after 2010</w:t>
+      </w:r>
+      <w:r>
+        <w:t xml:space="preserve"> – </w:t>
+      </w:r>
+      <w:r>
+        <w:t xml:space="preserve">and </w:t>
+      </w:r>
+      <w:r>
+        <w:t xml:space="preserve">decreasing </w:t>
+      </w:r>
+      <w:r>
+        <w:t>gains in small granivore energy use on treatment relative to control plots</w:t>
+      </w:r>
+      <w:r>
+        <w:t xml:space="preserve"> – from a </w:t>
+      </w:r>
+      <w:r>
+        <w:t>threefold</w:t>
+      </w:r>
+      <w:r>
+        <w:t xml:space="preserve"> increase </w:t>
+      </w:r>
+      <w:r>
+        <w:t>before</w:t>
+      </w:r>
+      <w:r>
+        <w:t xml:space="preserve"> 1996, to near-convergence </w:t>
+      </w:r>
+      <w:r>
+        <w:t>after</w:t>
+      </w:r>
+      <w:r>
+        <w:t xml:space="preserve"> 2010</w:t>
       </w:r>
       <w:r>
         <w:t>.</w:t>
@@ -514,167 +523,129 @@
         <w:t xml:space="preserve"> </w:t>
       </w:r>
       <w:r>
-        <w:t xml:space="preserve">This coincided with a </w:t>
-      </w:r>
-      <w:r>
-        <w:t>long-term</w:t>
-      </w:r>
-      <w:r>
-        <w:t>, sitewide</w:t>
-      </w:r>
-      <w:r>
-        <w:t xml:space="preserve"> increase in the proportion of energy </w:t>
-      </w:r>
-      <w:r>
-        <w:t>use from</w:t>
+        <w:t>Therefore, w</w:t>
+      </w:r>
+      <w:r>
+        <w:t>hile</w:t>
+      </w:r>
+      <w:r>
+        <w:t xml:space="preserve"> k</w:t>
+      </w:r>
+      <w:r>
+        <w:t>angaroo rat removal now results in a smaller decline in</w:t>
+      </w:r>
+      <w:r>
+        <w:t xml:space="preserve"> total</w:t>
+      </w:r>
+      <w:r>
+        <w:t xml:space="preserve"> energy use </w:t>
+      </w:r>
+      <w:r>
+        <w:t xml:space="preserve">than </w:t>
+      </w:r>
+      <w:r>
+        <w:lastRenderedPageBreak/>
+        <w:t>at</w:t>
+      </w:r>
+      <w:r>
+        <w:t xml:space="preserve"> the beginning of the study, </w:t>
+      </w:r>
+      <w:r>
+        <w:t xml:space="preserve">we now detect </w:t>
+      </w:r>
+      <w:r>
+        <w:t>relatively</w:t>
+      </w:r>
+      <w:r>
+        <w:t xml:space="preserve"> little</w:t>
+      </w:r>
+      <w:r>
+        <w:t xml:space="preserve"> energetic compensation</w:t>
+      </w:r>
+      <w:r>
+        <w:t xml:space="preserve"> from </w:t>
+      </w:r>
+      <w:r>
+        <w:t>other</w:t>
+      </w:r>
+      <w:r>
+        <w:t xml:space="preserve"> species.</w:t>
+      </w:r>
+      <w:r>
+        <w:t xml:space="preserve"> These findings are consistent between long-term </w:t>
+      </w:r>
+      <w:r>
+        <w:t xml:space="preserve">and new </w:t>
+      </w:r>
+      <w:r>
+        <w:t>experimental plots</w:t>
+      </w:r>
+      <w:r>
+        <w:t xml:space="preserve">. </w:t>
+      </w:r>
+    </w:p>
+    <w:p>
+      <w:pPr>
+        <w:pStyle w:val="Writing"/>
+      </w:pPr>
+    </w:p>
+    <w:p>
+      <w:pPr>
+        <w:pStyle w:val="Writing"/>
+      </w:pPr>
+      <w:r>
+        <w:t xml:space="preserve">We suggest that over time, the degree of functional </w:t>
+      </w:r>
+      <w:r>
+        <w:t>overlap</w:t>
+      </w:r>
+      <w:r>
+        <w:t xml:space="preserve"> between kangaroo rats and small</w:t>
+      </w:r>
+      <w:r>
+        <w:t>er</w:t>
+      </w:r>
+      <w:r>
+        <w:t xml:space="preserve"> granivores has decreased</w:t>
+      </w:r>
+      <w:r>
+        <w:t xml:space="preserve">, weakening the potential for energetic </w:t>
+      </w:r>
+      <w:r>
+        <w:t>compensation</w:t>
+      </w:r>
+      <w:r>
+        <w:t xml:space="preserve">, </w:t>
+      </w:r>
+      <w:r>
+        <w:t xml:space="preserve">even from species that </w:t>
+      </w:r>
+      <w:r>
+        <w:t>compensated</w:t>
+      </w:r>
+      <w:r>
+        <w:t xml:space="preserve"> under past circumstances</w:t>
+      </w:r>
+      <w:r>
+        <w:t>.</w:t>
       </w:r>
       <w:r>
         <w:t xml:space="preserve"> </w:t>
       </w:r>
       <w:r>
-        <w:t>small</w:t>
-      </w:r>
-      <w:r>
-        <w:t>er</w:t>
-      </w:r>
-      <w:r>
-        <w:t xml:space="preserve"> granivores</w:t>
-      </w:r>
-      <w:r>
-        <w:t xml:space="preserve">, and </w:t>
-      </w:r>
-      <w:r>
-        <w:t>a</w:t>
-      </w:r>
-      <w:r>
-        <w:t xml:space="preserve"> recent precipitous decline of </w:t>
-      </w:r>
-      <w:r>
-        <w:rPr>
-          <w:i/>
-          <w:iCs/>
-        </w:rPr>
-        <w:t xml:space="preserve">C. </w:t>
-      </w:r>
-      <w:proofErr w:type="spellStart"/>
-      <w:r>
-        <w:rPr>
-          <w:i/>
-          <w:iCs/>
-        </w:rPr>
-        <w:t>baileyi</w:t>
-      </w:r>
-      <w:proofErr w:type="spellEnd"/>
-      <w:r>
-        <w:t>.</w:t>
-      </w:r>
-      <w:r>
-        <w:t xml:space="preserve"> Therefore</w:t>
-      </w:r>
-      <w:r>
-        <w:t>, while</w:t>
-      </w:r>
-      <w:r>
-        <w:t xml:space="preserve"> k</w:t>
-      </w:r>
-      <w:r>
-        <w:t xml:space="preserve">angaroo rat removal now results in a smaller decline in energy use </w:t>
-      </w:r>
-      <w:r>
-        <w:t>than at</w:t>
-      </w:r>
-      <w:r>
-        <w:t xml:space="preserve"> the beginning of the study, there </w:t>
-      </w:r>
-      <w:r>
-        <w:lastRenderedPageBreak/>
-        <w:t xml:space="preserve">is now </w:t>
-      </w:r>
-      <w:r>
-        <w:t>little to</w:t>
-      </w:r>
-      <w:r>
-        <w:t xml:space="preserve"> no</w:t>
-      </w:r>
-      <w:r>
-        <w:t xml:space="preserve"> energetic compensation</w:t>
-      </w:r>
-      <w:r>
-        <w:t xml:space="preserve"> from </w:t>
-      </w:r>
-      <w:r>
-        <w:t>other</w:t>
-      </w:r>
-      <w:r>
-        <w:t xml:space="preserve"> species.</w:t>
-      </w:r>
-      <w:r>
-        <w:t xml:space="preserve"> These findings are consistent between long-term </w:t>
-      </w:r>
-      <w:r>
-        <w:t xml:space="preserve">and new </w:t>
-      </w:r>
-      <w:r>
-        <w:t>experimental plots</w:t>
-      </w:r>
-      <w:r>
-        <w:t xml:space="preserve">. </w:t>
-      </w:r>
-    </w:p>
-    <w:p>
-      <w:pPr>
-        <w:pStyle w:val="Writing"/>
-      </w:pPr>
-    </w:p>
-    <w:p>
-      <w:pPr>
-        <w:pStyle w:val="Writing"/>
-      </w:pPr>
-      <w:r>
-        <w:t>We suggest that over time, the degree of functional overlap between kangaroo rats and small</w:t>
-      </w:r>
-      <w:r>
-        <w:t>er</w:t>
-      </w:r>
-      <w:r>
-        <w:t xml:space="preserve"> granivores has decreased</w:t>
-      </w:r>
-      <w:r>
-        <w:t xml:space="preserve">, greatly weakening the potential for energetic </w:t>
+        <w:t>Our results highlight that e</w:t>
+      </w:r>
+      <w:r>
+        <w:t xml:space="preserve">nergetic </w:t>
       </w:r>
       <w:r>
         <w:t>compensation</w:t>
       </w:r>
       <w:r>
-        <w:t xml:space="preserve">. This may be </w:t>
-      </w:r>
-      <w:r>
-        <w:t>partially driven by</w:t>
-      </w:r>
-      <w:r>
-        <w:t xml:space="preserve"> a sitewide transition from grassland to shrubland, which may increase spatial partitioning between kangaroo rats and smaller, more cover-dependent, species.</w:t>
-      </w:r>
-    </w:p>
-    <w:p>
-      <w:pPr>
-        <w:pStyle w:val="Writing"/>
-      </w:pPr>
-    </w:p>
-    <w:p>
-      <w:pPr>
-        <w:pStyle w:val="Writing"/>
-      </w:pPr>
-      <w:r>
-        <w:t>Our results highlight that e</w:t>
-      </w:r>
-      <w:r>
-        <w:t xml:space="preserve">nergetic </w:t>
-      </w:r>
-      <w:r>
-        <w:t>compensation</w:t>
-      </w:r>
-      <w:r>
-        <w:t xml:space="preserve">, even within a single system, is </w:t>
+        <w:t xml:space="preserve"> </w:t>
+      </w:r>
+      <w:r>
+        <w:t xml:space="preserve">is </w:t>
       </w:r>
       <w:r>
         <w:t xml:space="preserve">a dynamic </w:t>
@@ -758,15 +729,7 @@
         <w:pStyle w:val="Writing"/>
       </w:pPr>
       <w:r>
-        <w:t xml:space="preserve">    The body of the abstract is up to 400 words, split between the two sections (up to 200 words each): 1) Background/Question/Methods, in which the objective of the study is clearly </w:t>
-      </w:r>
-      <w:proofErr w:type="gramStart"/>
-      <w:r>
-        <w:t>identified</w:t>
-      </w:r>
-      <w:proofErr w:type="gramEnd"/>
-      <w:r>
-        <w:t xml:space="preserve"> and the methods are described; and 2) Results/Conclusions, in which specific results of the study are explicitly reported and their implications for ecology are briefly discussed.</w:t>
+        <w:t xml:space="preserve">    The body of the abstract is up to 400 words, split between the two sections (up to 200 words each): 1) Background/Question/Methods, in which the objective of the study is clearly identified and the methods are described; and 2) Results/Conclusions, in which specific results of the study are explicitly reported and their implications for ecology are briefly discussed.</w:t>
       </w:r>
     </w:p>
     <w:p>

</xml_diff>